<commit_message>
Renamed files for consistency and clarity of functionality, added images, mostly complete code
</commit_message>
<xml_diff>
--- a/n_README.md.docx
+++ b/n_README.md.docx
@@ -141,20 +141,6 @@
         <w:rPr>
           <w:rFonts w:ascii="Courier New" w:hAnsi="Courier New" w:cs="Courier New"/>
         </w:rPr>
-        <w:t>- [Cross-Post](#Cross-Post)</w:t>
-      </w:r>
-    </w:p>
-    <w:p>
-      <w:pPr>
-        <w:pStyle w:val="PlainText"/>
-        <w:rPr>
-          <w:rFonts w:ascii="Courier New" w:hAnsi="Courier New" w:cs="Courier New"/>
-        </w:rPr>
-      </w:pPr>
-      <w:r>
-        <w:rPr>
-          <w:rFonts w:ascii="Courier New" w:hAnsi="Courier New" w:cs="Courier New"/>
-        </w:rPr>
         <w:t>- [Best Models](#Best-Models)</w:t>
       </w:r>
     </w:p>
@@ -323,7 +309,31 @@
         <w:rPr>
           <w:rFonts w:ascii="Courier New" w:hAnsi="Courier New" w:cs="Courier New"/>
         </w:rPr>
-        <w:t xml:space="preserve">Can we predict the number of pedestrian fatalities? </w:t>
+        <w:t xml:space="preserve">Can we </w:t>
+      </w:r>
+      <w:r>
+        <w:rPr>
+          <w:rFonts w:ascii="Courier New" w:hAnsi="Courier New" w:cs="Courier New"/>
+        </w:rPr>
+        <w:t xml:space="preserve">forecast </w:t>
+      </w:r>
+      <w:r>
+        <w:rPr>
+          <w:rFonts w:ascii="Courier New" w:hAnsi="Courier New" w:cs="Courier New"/>
+        </w:rPr>
+        <w:t>the number of fatalities</w:t>
+      </w:r>
+      <w:r>
+        <w:rPr>
+          <w:rFonts w:ascii="Courier New" w:hAnsi="Courier New" w:cs="Courier New"/>
+        </w:rPr>
+        <w:t xml:space="preserve"> for some period into the future</w:t>
+      </w:r>
+      <w:r>
+        <w:rPr>
+          <w:rFonts w:ascii="Courier New" w:hAnsi="Courier New" w:cs="Courier New"/>
+        </w:rPr>
+        <w:t xml:space="preserve">? </w:t>
       </w:r>
     </w:p>
     <w:p>
@@ -1004,15 +1014,75 @@
           <w:sz w:val="21"/>
           <w:szCs w:val="21"/>
         </w:rPr>
-        <w:t xml:space="preserve"> accident d</w:t>
-      </w:r>
-      <w:r>
-        <w:rPr>
-          <w:rFonts w:ascii="Courier New" w:hAnsi="Courier New" w:cs="Courier New"/>
-          <w:sz w:val="21"/>
-          <w:szCs w:val="21"/>
-        </w:rPr>
-        <w:t>ata - EDA and Visualizations**</w:t>
+        <w:t xml:space="preserve"> accident data - EDA and Visualizations**</w:t>
+      </w:r>
+    </w:p>
+    <w:p>
+      <w:pPr>
+        <w:rPr>
+          <w:rFonts w:ascii="Courier New" w:hAnsi="Courier New" w:cs="Courier New"/>
+          <w:sz w:val="21"/>
+          <w:szCs w:val="21"/>
+        </w:rPr>
+      </w:pPr>
+    </w:p>
+    <w:p>
+      <w:pPr>
+        <w:rPr>
+          <w:rFonts w:ascii="Courier New" w:hAnsi="Courier New" w:cs="Courier New"/>
+          <w:sz w:val="21"/>
+          <w:szCs w:val="21"/>
+        </w:rPr>
+      </w:pPr>
+      <w:r>
+        <w:rPr>
+          <w:rFonts w:ascii="Courier New" w:hAnsi="Courier New" w:cs="Courier New"/>
+          <w:sz w:val="21"/>
+          <w:szCs w:val="21"/>
+        </w:rPr>
+        <w:t xml:space="preserve">The NHTSA Fatality Analysis Reporting System (FARS) data contains data for every single accident (about 350k per year), with detailed information by driver, vehicle, persons involved in the crash, weather, road, light and other conditions. </w:t>
+      </w:r>
+    </w:p>
+    <w:p>
+      <w:pPr>
+        <w:rPr>
+          <w:rFonts w:ascii="Courier New" w:hAnsi="Courier New" w:cs="Courier New"/>
+          <w:sz w:val="21"/>
+          <w:szCs w:val="21"/>
+        </w:rPr>
+      </w:pPr>
+    </w:p>
+    <w:p>
+      <w:pPr>
+        <w:rPr>
+          <w:rFonts w:ascii="Courier New" w:hAnsi="Courier New" w:cs="Courier New"/>
+          <w:sz w:val="21"/>
+          <w:szCs w:val="21"/>
+        </w:rPr>
+      </w:pPr>
+      <w:r>
+        <w:rPr>
+          <w:rFonts w:ascii="Courier New" w:hAnsi="Courier New" w:cs="Courier New"/>
+          <w:sz w:val="21"/>
+          <w:szCs w:val="21"/>
+        </w:rPr>
+        <w:t xml:space="preserve">It is incredibly comprehensive and has very few nulls. However, they use a numeric value (99, 98, 999 or similar) to indicate unknown or unreported. So for each column of interest, we have to go in and decide how to </w:t>
+      </w:r>
+      <w:r>
+        <w:rPr>
+          <w:rFonts w:ascii="Courier New" w:hAnsi="Courier New" w:cs="Courier New"/>
+          <w:sz w:val="21"/>
+          <w:szCs w:val="21"/>
+        </w:rPr>
+        <w:t xml:space="preserve">impute </w:t>
+      </w:r>
+      <w:r>
+        <w:rPr>
+          <w:rFonts w:ascii="Courier New" w:hAnsi="Courier New" w:cs="Courier New"/>
+          <w:sz w:val="21"/>
+          <w:szCs w:val="21"/>
+        </w:rPr>
+        <w:t xml:space="preserve">these values. </w:t>
       </w:r>
     </w:p>
     <w:p>
@@ -1169,7 +1239,16 @@
           <w:sz w:val="21"/>
           <w:szCs w:val="21"/>
         </w:rPr>
-        <w:t>A key discovery from the EDA and external research was that weekend nights have more accidents and a larger percentage are caused by drinking drivers. This led to creating shorter periods of 2, 3 and 4 hours to determine patterns. **This was huge**</w:t>
+        <w:t xml:space="preserve">A key discovery from the EDA and external research was that weekend nights have more accidents and a larger percentage are caused by drinking </w:t>
+      </w:r>
+      <w:r>
+        <w:rPr>
+          <w:rFonts w:ascii="Courier New" w:hAnsi="Courier New" w:cs="Courier New"/>
+          <w:sz w:val="21"/>
+          <w:szCs w:val="21"/>
+        </w:rPr>
+        <w:lastRenderedPageBreak/>
+        <w:t>drivers. This led to creating shorter periods of 2, 3 and 4 hours to determine patterns. **This was huge**</w:t>
       </w:r>
     </w:p>
     <w:p>
@@ -1275,7 +1354,6 @@
         <w:rPr>
           <w:rFonts w:ascii="Courier New" w:hAnsi="Courier New" w:cs="Courier New"/>
         </w:rPr>
-        <w:lastRenderedPageBreak/>
         <w:t xml:space="preserve">The dataset contains sequential temporal data and is hence a good candidate for time series based models. </w:t>
       </w:r>
     </w:p>
@@ -1469,15 +1547,7 @@
           <w:sz w:val="21"/>
           <w:szCs w:val="21"/>
         </w:rPr>
-        <w:t xml:space="preserve">, </w:t>
-      </w:r>
-      <w:r>
-        <w:rPr>
-          <w:rFonts w:ascii="Courier New" w:hAnsi="Courier New" w:cs="Courier New"/>
-          <w:sz w:val="21"/>
-          <w:szCs w:val="21"/>
-        </w:rPr>
-        <w:t xml:space="preserve">vehicles and persons involved </w:t>
+        <w:t xml:space="preserve">, vehicles and persons involved </w:t>
       </w:r>
       <w:r>
         <w:rPr>
@@ -1635,23 +1705,7 @@
           <w:sz w:val="21"/>
           <w:szCs w:val="21"/>
         </w:rPr>
-        <w:t>D</w:t>
-      </w:r>
-      <w:r>
-        <w:rPr>
-          <w:rFonts w:ascii="Courier New" w:hAnsi="Courier New" w:cs="Courier New"/>
-          <w:sz w:val="21"/>
-          <w:szCs w:val="21"/>
-        </w:rPr>
-        <w:t xml:space="preserve">id the diff </w:t>
-      </w:r>
-      <w:r>
-        <w:rPr>
-          <w:rFonts w:ascii="Courier New" w:hAnsi="Courier New" w:cs="Courier New"/>
-          <w:sz w:val="21"/>
-          <w:szCs w:val="21"/>
-        </w:rPr>
-        <w:t>and u</w:t>
+        <w:t>Did the diff and u</w:t>
       </w:r>
       <w:r>
         <w:rPr>
@@ -2210,6 +2264,7 @@
           <w:sz w:val="21"/>
           <w:szCs w:val="21"/>
         </w:rPr>
+        <w:lastRenderedPageBreak/>
         <w:t xml:space="preserve">Similar to linear regression models, and unlike the time series, these variables are like the X variables used for predictions and the target variable is just the </w:t>
       </w:r>
       <w:proofErr w:type="spellStart"/>
@@ -2256,7 +2311,23 @@
           <w:sz w:val="21"/>
           <w:szCs w:val="21"/>
         </w:rPr>
-        <w:t xml:space="preserve">I used a small train test split 2% and the </w:t>
+        <w:t xml:space="preserve">I used a small </w:t>
+      </w:r>
+      <w:r>
+        <w:rPr>
+          <w:rFonts w:ascii="Courier New" w:hAnsi="Courier New" w:cs="Courier New"/>
+          <w:sz w:val="21"/>
+          <w:szCs w:val="21"/>
+        </w:rPr>
+        <w:t xml:space="preserve">test size of 2% during the </w:t>
+      </w:r>
+      <w:r>
+        <w:rPr>
+          <w:rFonts w:ascii="Courier New" w:hAnsi="Courier New" w:cs="Courier New"/>
+          <w:sz w:val="21"/>
+          <w:szCs w:val="21"/>
+        </w:rPr>
+        <w:t xml:space="preserve">train test split and the </w:t>
       </w:r>
       <w:proofErr w:type="spellStart"/>
       <w:r>
@@ -2328,31 +2399,38 @@
         </w:rPr>
         <w:t xml:space="preserve">Our validation data set is small (only 81 rows) so chose a small batch size of 16. </w:t>
       </w:r>
-    </w:p>
-    <w:p>
-      <w:pPr>
-        <w:rPr>
-          <w:rFonts w:ascii="Courier New" w:hAnsi="Courier New" w:cs="Courier New"/>
-          <w:sz w:val="21"/>
-          <w:szCs w:val="21"/>
-        </w:rPr>
-      </w:pPr>
-    </w:p>
-    <w:p>
-      <w:pPr>
-        <w:rPr>
-          <w:rFonts w:ascii="Courier New" w:hAnsi="Courier New" w:cs="Courier New"/>
-          <w:sz w:val="21"/>
-          <w:szCs w:val="21"/>
-        </w:rPr>
-      </w:pPr>
-      <w:r>
-        <w:rPr>
-          <w:rFonts w:ascii="Courier New" w:hAnsi="Courier New" w:cs="Courier New"/>
-          <w:sz w:val="21"/>
-          <w:szCs w:val="21"/>
-        </w:rPr>
-        <w:lastRenderedPageBreak/>
+      <w:r>
+        <w:rPr>
+          <w:rFonts w:ascii="Courier New" w:hAnsi="Courier New" w:cs="Courier New"/>
+          <w:sz w:val="21"/>
+          <w:szCs w:val="21"/>
+        </w:rPr>
+        <w:t xml:space="preserve">The length is the number of lag observations to be used in the input portion of each sample. </w:t>
+      </w:r>
+    </w:p>
+    <w:p>
+      <w:pPr>
+        <w:rPr>
+          <w:rFonts w:ascii="Courier New" w:hAnsi="Courier New" w:cs="Courier New"/>
+          <w:sz w:val="21"/>
+          <w:szCs w:val="21"/>
+        </w:rPr>
+      </w:pPr>
+    </w:p>
+    <w:p>
+      <w:pPr>
+        <w:rPr>
+          <w:rFonts w:ascii="Courier New" w:hAnsi="Courier New" w:cs="Courier New"/>
+          <w:sz w:val="21"/>
+          <w:szCs w:val="21"/>
+        </w:rPr>
+      </w:pPr>
+      <w:r>
+        <w:rPr>
+          <w:rFonts w:ascii="Courier New" w:hAnsi="Courier New" w:cs="Courier New"/>
+          <w:sz w:val="21"/>
+          <w:szCs w:val="21"/>
+        </w:rPr>
         <w:t xml:space="preserve">LSTM (long short-term memory) and GRU (Gated Recurrent Units) can alleviate the vanishing gradient problem which is a known shortcoming of RNNS especially with long time series extending over hundreds of periods. Along with Regularization using Dropout layers and </w:t>
       </w:r>
       <w:proofErr w:type="spellStart"/>
@@ -2427,14 +2505,8 @@
           <w:rFonts w:ascii="Courier New" w:hAnsi="Courier New" w:cs="Courier New"/>
         </w:rPr>
       </w:pPr>
-    </w:p>
-    <w:p>
-      <w:pPr>
-        <w:pStyle w:val="PlainText"/>
-        <w:rPr>
-          <w:rFonts w:ascii="Courier New" w:hAnsi="Courier New" w:cs="Courier New"/>
-        </w:rPr>
-      </w:pPr>
+      <w:bookmarkStart w:id="0" w:name="_GoBack"/>
+      <w:bookmarkEnd w:id="0"/>
     </w:p>
     <w:p>
       <w:pPr>
@@ -2516,39 +2588,38 @@
     </w:p>
     <w:p>
       <w:pPr>
-        <w:pStyle w:val="PlainText"/>
-        <w:rPr>
-          <w:rFonts w:ascii="Courier New" w:hAnsi="Courier New" w:cs="Courier New"/>
-        </w:rPr>
-      </w:pPr>
-    </w:p>
-    <w:p>
-      <w:pPr>
-        <w:pStyle w:val="PlainText"/>
-        <w:rPr>
-          <w:rFonts w:ascii="Courier New" w:hAnsi="Courier New" w:cs="Courier New"/>
-        </w:rPr>
-      </w:pPr>
-    </w:p>
-    <w:p>
-      <w:pPr>
-        <w:rPr>
-          <w:rFonts w:ascii="Courier New" w:hAnsi="Courier New" w:cs="Courier New"/>
-          <w:sz w:val="21"/>
-          <w:szCs w:val="21"/>
-        </w:rPr>
-      </w:pPr>
-      <w:r>
-        <w:rPr>
-          <w:rFonts w:ascii="Courier New" w:hAnsi="Courier New" w:cs="Courier New"/>
+        <w:pStyle w:val="HTMLPreformatted"/>
+        <w:shd w:val="clear" w:color="auto" w:fill="FFFFFF"/>
+        <w:spacing w:before="60" w:after="60"/>
+        <w:rPr>
+          <w:rFonts w:eastAsiaTheme="minorHAnsi"/>
+          <w:sz w:val="21"/>
+          <w:szCs w:val="21"/>
+        </w:rPr>
+      </w:pPr>
+    </w:p>
+    <w:p>
+      <w:pPr>
+        <w:pStyle w:val="HTMLPreformatted"/>
+        <w:shd w:val="clear" w:color="auto" w:fill="FFFFFF"/>
+        <w:spacing w:before="60" w:after="60"/>
+        <w:rPr>
+          <w:rFonts w:eastAsiaTheme="minorHAnsi"/>
+          <w:sz w:val="21"/>
+          <w:szCs w:val="21"/>
+        </w:rPr>
+      </w:pPr>
+      <w:r>
+        <w:rPr>
+          <w:rFonts w:eastAsiaTheme="minorHAnsi"/>
           <w:sz w:val="21"/>
           <w:szCs w:val="21"/>
         </w:rPr>
         <w:drawing>
-          <wp:inline distT="0" distB="0" distL="0" distR="0" wp14:anchorId="61110B6F" wp14:editId="65F09756">
-            <wp:extent cx="2494570" cy="1459149"/>
-            <wp:effectExtent l="0" t="0" r="0" b="1905"/>
-            <wp:docPr id="1" name="Picture 1" descr="A picture containing chart&#10;&#10;Description automatically generated"/>
+          <wp:inline distT="0" distB="0" distL="0" distR="0" wp14:anchorId="40F6FA2D" wp14:editId="37333123">
+            <wp:extent cx="2235431" cy="1410511"/>
+            <wp:effectExtent l="0" t="0" r="0" b="0"/>
+            <wp:docPr id="1" name="Picture 1" descr="A picture containing diagram&#10;&#10;Description automatically generated"/>
             <wp:cNvGraphicFramePr>
               <a:graphicFrameLocks xmlns:a="http://schemas.openxmlformats.org/drawingml/2006/main" noChangeAspect="1"/>
             </wp:cNvGraphicFramePr>
@@ -2568,7 +2639,7 @@
                   <pic:spPr>
                     <a:xfrm>
                       <a:off x="0" y="0"/>
-                      <a:ext cx="2516781" cy="1472141"/>
+                      <a:ext cx="2248614" cy="1418829"/>
                     </a:xfrm>
                     <a:prstGeom prst="rect">
                       <a:avLst/>
@@ -2582,13 +2653,6 @@
       </w:r>
       <w:r>
         <w:rPr>
-          <w:noProof/>
-        </w:rPr>
-        <w:t xml:space="preserve"> </w:t>
-      </w:r>
-      <w:r>
-        <w:rPr>
-          <w:rFonts w:ascii="Courier New" w:hAnsi="Courier New" w:cs="Courier New"/>
           <w:sz w:val="21"/>
           <w:szCs w:val="21"/>
         </w:rPr>
@@ -3706,27 +3770,7 @@
           <w:sz w:val="18"/>
           <w:szCs w:val="18"/>
         </w:rPr>
-        <w:t xml:space="preserve">During the Labor Day weekend, 90% of the 19 fatalities were caused by drinking drivers on Sun between midnight and 3am, and 75% of the 20 fatalities on Sat between midnight and 3am. Both these percentages are well above the 55% of drinking driver </w:t>
-      </w:r>
-      <w:proofErr w:type="spellStart"/>
-      <w:r>
-        <w:rPr>
-          <w:rFonts w:ascii="Menlo" w:hAnsi="Menlo" w:cs="Menlo"/>
-          <w:color w:val="000000"/>
-          <w:sz w:val="18"/>
-          <w:szCs w:val="18"/>
-        </w:rPr>
-        <w:t>fatalilities</w:t>
-      </w:r>
-      <w:proofErr w:type="spellEnd"/>
-      <w:r>
-        <w:rPr>
-          <w:rFonts w:ascii="Menlo" w:hAnsi="Menlo" w:cs="Menlo"/>
-          <w:color w:val="000000"/>
-          <w:sz w:val="18"/>
-          <w:szCs w:val="18"/>
-        </w:rPr>
-        <w:t xml:space="preserve"> on non-holiday weekends.   </w:t>
+        <w:t xml:space="preserve">During the Labor Day weekend, 90% of the 19 fatalities were caused by drinking drivers on Sun between midnight and 3am, and 75% of the 20 fatalities on Sat between midnight and 3am. Both these percentages are well above the 55% of drinking driver fatalities on non-holiday weekends.   </w:t>
       </w:r>
     </w:p>
     <w:p>
@@ -3759,9 +3803,8 @@
           <w:sz w:val="18"/>
           <w:szCs w:val="18"/>
         </w:rPr>
-        <w:t xml:space="preserve">In 2020, of the total 9415 drinking driver </w:t>
-      </w:r>
-      <w:proofErr w:type="spellStart"/>
+        <w:t>In 2020, of the total 9415 drinking driver fatalit</w:t>
+      </w:r>
       <w:r>
         <w:rPr>
           <w:rFonts w:ascii="Menlo" w:hAnsi="Menlo" w:cs="Menlo"/>
@@ -3769,9 +3812,8 @@
           <w:sz w:val="18"/>
           <w:szCs w:val="18"/>
         </w:rPr>
-        <w:t>fatalilites</w:t>
-      </w:r>
-      <w:proofErr w:type="spellEnd"/>
+        <w:t>i</w:t>
+      </w:r>
       <w:r>
         <w:rPr>
           <w:rFonts w:ascii="Menlo" w:hAnsi="Menlo" w:cs="Menlo"/>
@@ -3779,7 +3821,7 @@
           <w:sz w:val="18"/>
           <w:szCs w:val="18"/>
         </w:rPr>
-        <w:t>, 803 (8.5%) were during the 6 holidays. Fatalities were 2412 (6.3%) during the Holidays</w:t>
+        <w:t>es, 803 (8.5%) were during the 6 holidays. Fatalities were 2412 (6.3%) during the Holidays</w:t>
       </w:r>
     </w:p>
     <w:p>
@@ -3967,161 +4009,872 @@
         </w:rPr>
       </w:pPr>
     </w:p>
-    <w:p>
-      <w:pPr>
-        <w:pStyle w:val="PlainText"/>
-        <w:rPr>
-          <w:rFonts w:ascii="Courier New" w:hAnsi="Courier New" w:cs="Courier New"/>
-        </w:rPr>
-      </w:pPr>
-    </w:p>
-    <w:p>
-      <w:pPr>
-        <w:pStyle w:val="PlainText"/>
-        <w:rPr>
-          <w:rFonts w:ascii="Courier New" w:hAnsi="Courier New" w:cs="Courier New"/>
-        </w:rPr>
-      </w:pPr>
-    </w:p>
-    <w:p>
-      <w:pPr>
-        <w:pStyle w:val="PlainText"/>
-        <w:rPr>
-          <w:rFonts w:ascii="Courier New" w:hAnsi="Courier New" w:cs="Courier New"/>
-        </w:rPr>
-      </w:pPr>
-      <w:r>
-        <w:rPr>
-          <w:rFonts w:ascii="Courier New" w:hAnsi="Courier New" w:cs="Courier New"/>
-        </w:rPr>
-        <w:t>**VAR modeling Findings:**</w:t>
-      </w:r>
-    </w:p>
-    <w:p>
-      <w:pPr>
-        <w:pStyle w:val="PlainText"/>
-        <w:rPr>
-          <w:rFonts w:ascii="Courier New" w:hAnsi="Courier New" w:cs="Courier New"/>
-        </w:rPr>
-      </w:pPr>
-      <w:r>
-        <w:rPr>
-          <w:rFonts w:ascii="Courier New" w:hAnsi="Courier New" w:cs="Courier New"/>
-        </w:rPr>
-        <w:t xml:space="preserve">Used a Train Test Split of 5% </w:t>
-      </w:r>
-      <w:r>
-        <w:rPr>
-          <w:rFonts w:ascii="Courier New" w:hAnsi="Courier New" w:cs="Courier New"/>
-        </w:rPr>
-        <w:t>since forecasting works better for small time periods</w:t>
-      </w:r>
-      <w:r>
-        <w:rPr>
-          <w:rFonts w:ascii="Courier New" w:hAnsi="Courier New" w:cs="Courier New"/>
-        </w:rPr>
-        <w:t xml:space="preserve"> and our monthly time series for 11 years has only 132 data points. </w:t>
-      </w:r>
-      <w:r>
-        <w:rPr>
-          <w:rFonts w:ascii="Courier New" w:hAnsi="Courier New" w:cs="Courier New"/>
-        </w:rPr>
-        <w:t>U</w:t>
-      </w:r>
-      <w:r>
-        <w:rPr>
-          <w:rFonts w:ascii="Courier New" w:hAnsi="Courier New" w:cs="Courier New"/>
-        </w:rPr>
-        <w:t xml:space="preserve">sing </w:t>
-      </w:r>
-      <w:proofErr w:type="spellStart"/>
-      <w:r>
-        <w:rPr>
-          <w:rFonts w:ascii="Courier New" w:hAnsi="Courier New" w:cs="Courier New"/>
-        </w:rPr>
-        <w:t>maxlags</w:t>
-      </w:r>
-      <w:proofErr w:type="spellEnd"/>
-      <w:r>
-        <w:rPr>
-          <w:rFonts w:ascii="Courier New" w:hAnsi="Courier New" w:cs="Courier New"/>
-        </w:rPr>
-        <w:t xml:space="preserve"> during fitting</w:t>
-      </w:r>
-      <w:r>
-        <w:rPr>
-          <w:rFonts w:ascii="Courier New" w:hAnsi="Courier New" w:cs="Courier New"/>
-        </w:rPr>
-        <w:t xml:space="preserve">, the order of the timeseries (number of lags used in the model) is 13. </w:t>
-      </w:r>
-      <w:r>
-        <w:rPr>
-          <w:rFonts w:ascii="Courier New" w:hAnsi="Courier New" w:cs="Courier New"/>
-        </w:rPr>
-        <w:t xml:space="preserve">There are no other hyper-parameters to tune, except to ensure that the time series is stationary. </w:t>
-      </w:r>
-    </w:p>
-    <w:p>
-      <w:pPr>
-        <w:rPr>
-          <w:rFonts w:ascii="Courier New" w:hAnsi="Courier New" w:cs="Courier New"/>
-          <w:sz w:val="21"/>
-          <w:szCs w:val="21"/>
-        </w:rPr>
-      </w:pPr>
-    </w:p>
-    <w:p>
-      <w:pPr>
-        <w:rPr>
-          <w:rFonts w:ascii="Courier New" w:hAnsi="Courier New" w:cs="Courier New"/>
-          <w:sz w:val="21"/>
-          <w:szCs w:val="21"/>
-        </w:rPr>
-      </w:pPr>
-    </w:p>
-    <w:p>
-      <w:pPr>
-        <w:pStyle w:val="PlainText"/>
-        <w:rPr>
-          <w:rFonts w:ascii="Courier New" w:hAnsi="Courier New" w:cs="Courier New"/>
-        </w:rPr>
-      </w:pPr>
-      <w:r>
-        <w:rPr>
-          <w:rFonts w:ascii="Courier New" w:hAnsi="Courier New" w:cs="Courier New"/>
-        </w:rPr>
-        <w:t>Monthly – need one diff to make stationary</w:t>
-      </w:r>
-      <w:r>
-        <w:rPr>
-          <w:rFonts w:ascii="Courier New" w:hAnsi="Courier New" w:cs="Courier New"/>
-        </w:rPr>
-        <w:t xml:space="preserve">. </w:t>
-      </w:r>
-      <w:r>
-        <w:rPr>
-          <w:rFonts w:ascii="Courier New" w:hAnsi="Courier New" w:cs="Courier New"/>
-        </w:rPr>
-        <w:t xml:space="preserve">Weekly and daily were already stationary. </w:t>
-      </w:r>
-    </w:p>
-    <w:p>
-      <w:pPr>
-        <w:pStyle w:val="PlainText"/>
-        <w:rPr>
-          <w:rFonts w:ascii="Courier New" w:hAnsi="Courier New" w:cs="Courier New"/>
-        </w:rPr>
-      </w:pPr>
-      <w:r>
-        <w:rPr>
-          <w:rFonts w:ascii="Courier New" w:hAnsi="Courier New" w:cs="Courier New"/>
-        </w:rPr>
-        <w:lastRenderedPageBreak/>
+    <w:tbl>
+      <w:tblPr>
+        <w:tblStyle w:val="TableGrid"/>
+        <w:tblW w:w="0" w:type="auto"/>
+        <w:tblLook w:val="04A0" w:firstRow="1" w:lastRow="0" w:firstColumn="1" w:lastColumn="0" w:noHBand="0" w:noVBand="1"/>
+      </w:tblPr>
+      <w:tblGrid>
+        <w:gridCol w:w="1369"/>
+        <w:gridCol w:w="1300"/>
+        <w:gridCol w:w="1300"/>
+        <w:gridCol w:w="1300"/>
+        <w:gridCol w:w="1300"/>
+        <w:gridCol w:w="1300"/>
+        <w:gridCol w:w="1300"/>
+      </w:tblGrid>
+      <w:tr>
+        <w:trPr>
+          <w:trHeight w:val="320"/>
+        </w:trPr>
+        <w:tc>
+          <w:tcPr>
+            <w:tcW w:w="1369" w:type="dxa"/>
+            <w:noWrap/>
+            <w:hideMark/>
+          </w:tcPr>
+          <w:p>
+            <w:pPr>
+              <w:pStyle w:val="PlainText"/>
+              <w:rPr>
+                <w:rFonts w:ascii="Courier New" w:hAnsi="Courier New" w:cs="Courier New"/>
+                <w:b/>
+                <w:bCs/>
+                <w:sz w:val="18"/>
+                <w:szCs w:val="18"/>
+              </w:rPr>
+            </w:pPr>
+          </w:p>
+        </w:tc>
+        <w:tc>
+          <w:tcPr>
+            <w:tcW w:w="1300" w:type="dxa"/>
+            <w:noWrap/>
+            <w:hideMark/>
+          </w:tcPr>
+          <w:p>
+            <w:pPr>
+              <w:pStyle w:val="PlainText"/>
+              <w:rPr>
+                <w:rFonts w:ascii="Courier New" w:hAnsi="Courier New" w:cs="Courier New"/>
+                <w:b/>
+                <w:bCs/>
+                <w:sz w:val="18"/>
+                <w:szCs w:val="18"/>
+              </w:rPr>
+            </w:pPr>
+            <w:r>
+              <w:rPr>
+                <w:rFonts w:ascii="Courier New" w:hAnsi="Courier New" w:cs="Courier New"/>
+                <w:b/>
+                <w:bCs/>
+                <w:sz w:val="18"/>
+                <w:szCs w:val="18"/>
+              </w:rPr>
+              <w:t>Total in 2020</w:t>
+            </w:r>
+          </w:p>
+        </w:tc>
+        <w:tc>
+          <w:tcPr>
+            <w:tcW w:w="1300" w:type="dxa"/>
+            <w:noWrap/>
+            <w:hideMark/>
+          </w:tcPr>
+          <w:p>
+            <w:pPr>
+              <w:pStyle w:val="PlainText"/>
+              <w:rPr>
+                <w:rFonts w:ascii="Courier New" w:hAnsi="Courier New" w:cs="Courier New"/>
+                <w:b/>
+                <w:bCs/>
+                <w:sz w:val="18"/>
+                <w:szCs w:val="18"/>
+              </w:rPr>
+            </w:pPr>
+            <w:r>
+              <w:rPr>
+                <w:rFonts w:ascii="Courier New" w:hAnsi="Courier New" w:cs="Courier New"/>
+                <w:b/>
+                <w:bCs/>
+                <w:sz w:val="18"/>
+                <w:szCs w:val="18"/>
+              </w:rPr>
+              <w:t>Per Day Avg</w:t>
+            </w:r>
+          </w:p>
+        </w:tc>
+        <w:tc>
+          <w:tcPr>
+            <w:tcW w:w="1300" w:type="dxa"/>
+            <w:noWrap/>
+            <w:hideMark/>
+          </w:tcPr>
+          <w:p>
+            <w:pPr>
+              <w:pStyle w:val="PlainText"/>
+              <w:rPr>
+                <w:rFonts w:ascii="Courier New" w:hAnsi="Courier New" w:cs="Courier New"/>
+                <w:b/>
+                <w:bCs/>
+                <w:sz w:val="18"/>
+                <w:szCs w:val="18"/>
+              </w:rPr>
+            </w:pPr>
+            <w:r>
+              <w:rPr>
+                <w:rFonts w:ascii="Courier New" w:hAnsi="Courier New" w:cs="Courier New"/>
+                <w:b/>
+                <w:bCs/>
+                <w:sz w:val="18"/>
+                <w:szCs w:val="18"/>
+              </w:rPr>
+              <w:t>Per 3 Hours Avg</w:t>
+            </w:r>
+          </w:p>
+        </w:tc>
+        <w:tc>
+          <w:tcPr>
+            <w:tcW w:w="1300" w:type="dxa"/>
+            <w:noWrap/>
+            <w:hideMark/>
+          </w:tcPr>
+          <w:p>
+            <w:pPr>
+              <w:pStyle w:val="PlainText"/>
+              <w:rPr>
+                <w:rFonts w:ascii="Courier New" w:hAnsi="Courier New" w:cs="Courier New"/>
+                <w:b/>
+                <w:bCs/>
+                <w:sz w:val="18"/>
+                <w:szCs w:val="18"/>
+              </w:rPr>
+            </w:pPr>
+            <w:r>
+              <w:rPr>
+                <w:rFonts w:ascii="Courier New" w:hAnsi="Courier New" w:cs="Courier New"/>
+                <w:b/>
+                <w:bCs/>
+                <w:sz w:val="18"/>
+                <w:szCs w:val="18"/>
+              </w:rPr>
+              <w:t>Late Sat</w:t>
+            </w:r>
+            <w:r>
+              <w:rPr>
+                <w:rFonts w:ascii="Courier New" w:hAnsi="Courier New" w:cs="Courier New"/>
+                <w:b/>
+                <w:bCs/>
+                <w:sz w:val="18"/>
+                <w:szCs w:val="18"/>
+              </w:rPr>
+              <w:t>: Sun 12:01-3am</w:t>
+            </w:r>
+            <w:r>
+              <w:rPr>
+                <w:rFonts w:ascii="Courier New" w:hAnsi="Courier New" w:cs="Courier New"/>
+                <w:b/>
+                <w:bCs/>
+                <w:sz w:val="18"/>
+                <w:szCs w:val="18"/>
+              </w:rPr>
+              <w:t xml:space="preserve"> hours</w:t>
+            </w:r>
+          </w:p>
+        </w:tc>
+        <w:tc>
+          <w:tcPr>
+            <w:tcW w:w="1300" w:type="dxa"/>
+            <w:noWrap/>
+            <w:hideMark/>
+          </w:tcPr>
+          <w:p>
+            <w:pPr>
+              <w:pStyle w:val="PlainText"/>
+              <w:rPr>
+                <w:rFonts w:ascii="Courier New" w:hAnsi="Courier New" w:cs="Courier New"/>
+                <w:b/>
+                <w:bCs/>
+                <w:sz w:val="18"/>
+                <w:szCs w:val="18"/>
+              </w:rPr>
+            </w:pPr>
+            <w:r>
+              <w:rPr>
+                <w:rFonts w:ascii="Courier New" w:hAnsi="Courier New" w:cs="Courier New"/>
+                <w:b/>
+                <w:bCs/>
+                <w:sz w:val="18"/>
+                <w:szCs w:val="18"/>
+              </w:rPr>
+              <w:t>Labor Day</w:t>
+            </w:r>
+            <w:r>
+              <w:rPr>
+                <w:rFonts w:ascii="Courier New" w:hAnsi="Courier New" w:cs="Courier New"/>
+                <w:b/>
+                <w:bCs/>
+                <w:sz w:val="18"/>
+                <w:szCs w:val="18"/>
+              </w:rPr>
+              <w:t xml:space="preserve">: </w:t>
+            </w:r>
+            <w:r>
+              <w:rPr>
+                <w:rFonts w:ascii="Courier New" w:hAnsi="Courier New" w:cs="Courier New"/>
+                <w:b/>
+                <w:bCs/>
+                <w:sz w:val="18"/>
+                <w:szCs w:val="18"/>
+              </w:rPr>
+              <w:t>Sun 9</w:t>
+            </w:r>
+            <w:r>
+              <w:rPr>
+                <w:rFonts w:ascii="Courier New" w:hAnsi="Courier New" w:cs="Courier New"/>
+                <w:b/>
+                <w:bCs/>
+                <w:sz w:val="18"/>
+                <w:szCs w:val="18"/>
+              </w:rPr>
+              <w:t>pm</w:t>
+            </w:r>
+            <w:r>
+              <w:rPr>
+                <w:rFonts w:ascii="Courier New" w:hAnsi="Courier New" w:cs="Courier New"/>
+                <w:b/>
+                <w:bCs/>
+                <w:sz w:val="18"/>
+                <w:szCs w:val="18"/>
+              </w:rPr>
+              <w:t>-midnight</w:t>
+            </w:r>
+          </w:p>
+        </w:tc>
+        <w:tc>
+          <w:tcPr>
+            <w:tcW w:w="1300" w:type="dxa"/>
+            <w:noWrap/>
+            <w:hideMark/>
+          </w:tcPr>
+          <w:p>
+            <w:pPr>
+              <w:pStyle w:val="PlainText"/>
+              <w:rPr>
+                <w:rFonts w:ascii="Courier New" w:hAnsi="Courier New" w:cs="Courier New"/>
+                <w:b/>
+                <w:bCs/>
+                <w:sz w:val="18"/>
+                <w:szCs w:val="18"/>
+              </w:rPr>
+            </w:pPr>
+            <w:r>
+              <w:rPr>
+                <w:rFonts w:ascii="Courier New" w:hAnsi="Courier New" w:cs="Courier New"/>
+                <w:b/>
+                <w:bCs/>
+                <w:sz w:val="18"/>
+                <w:szCs w:val="18"/>
+              </w:rPr>
+              <w:t>Lowest-Wed 9am-noon</w:t>
+            </w:r>
+          </w:p>
+        </w:tc>
+      </w:tr>
+      <w:tr>
+        <w:trPr>
+          <w:trHeight w:val="320"/>
+        </w:trPr>
+        <w:tc>
+          <w:tcPr>
+            <w:tcW w:w="1369" w:type="dxa"/>
+            <w:noWrap/>
+            <w:hideMark/>
+          </w:tcPr>
+          <w:p>
+            <w:pPr>
+              <w:pStyle w:val="PlainText"/>
+              <w:rPr>
+                <w:rFonts w:ascii="Courier New" w:hAnsi="Courier New" w:cs="Courier New"/>
+                <w:b/>
+                <w:bCs/>
+                <w:sz w:val="18"/>
+                <w:szCs w:val="18"/>
+              </w:rPr>
+            </w:pPr>
+            <w:r>
+              <w:rPr>
+                <w:rFonts w:ascii="Courier New" w:hAnsi="Courier New" w:cs="Courier New"/>
+                <w:b/>
+                <w:bCs/>
+                <w:sz w:val="18"/>
+                <w:szCs w:val="18"/>
+              </w:rPr>
+              <w:t>Fatalities</w:t>
+            </w:r>
+          </w:p>
+        </w:tc>
+        <w:tc>
+          <w:tcPr>
+            <w:tcW w:w="1300" w:type="dxa"/>
+            <w:noWrap/>
+            <w:hideMark/>
+          </w:tcPr>
+          <w:p>
+            <w:pPr>
+              <w:pStyle w:val="PlainText"/>
+              <w:rPr>
+                <w:rFonts w:ascii="Courier New" w:hAnsi="Courier New" w:cs="Courier New"/>
+                <w:sz w:val="18"/>
+                <w:szCs w:val="18"/>
+              </w:rPr>
+            </w:pPr>
+            <w:r>
+              <w:rPr>
+                <w:rFonts w:ascii="Courier New" w:hAnsi="Courier New" w:cs="Courier New"/>
+                <w:sz w:val="18"/>
+                <w:szCs w:val="18"/>
+              </w:rPr>
+              <w:t>38491</w:t>
+            </w:r>
+          </w:p>
+        </w:tc>
+        <w:tc>
+          <w:tcPr>
+            <w:tcW w:w="1300" w:type="dxa"/>
+            <w:noWrap/>
+            <w:hideMark/>
+          </w:tcPr>
+          <w:p>
+            <w:pPr>
+              <w:pStyle w:val="PlainText"/>
+              <w:rPr>
+                <w:rFonts w:ascii="Courier New" w:hAnsi="Courier New" w:cs="Courier New"/>
+                <w:sz w:val="18"/>
+                <w:szCs w:val="18"/>
+              </w:rPr>
+            </w:pPr>
+            <w:r>
+              <w:rPr>
+                <w:rFonts w:ascii="Courier New" w:hAnsi="Courier New" w:cs="Courier New"/>
+                <w:sz w:val="18"/>
+                <w:szCs w:val="18"/>
+              </w:rPr>
+              <w:t>105.5</w:t>
+            </w:r>
+          </w:p>
+        </w:tc>
+        <w:tc>
+          <w:tcPr>
+            <w:tcW w:w="1300" w:type="dxa"/>
+            <w:noWrap/>
+            <w:hideMark/>
+          </w:tcPr>
+          <w:p>
+            <w:pPr>
+              <w:pStyle w:val="PlainText"/>
+              <w:rPr>
+                <w:rFonts w:ascii="Courier New" w:hAnsi="Courier New" w:cs="Courier New"/>
+                <w:sz w:val="18"/>
+                <w:szCs w:val="18"/>
+              </w:rPr>
+            </w:pPr>
+            <w:r>
+              <w:rPr>
+                <w:rFonts w:ascii="Courier New" w:hAnsi="Courier New" w:cs="Courier New"/>
+                <w:sz w:val="18"/>
+                <w:szCs w:val="18"/>
+              </w:rPr>
+              <w:t>13.2</w:t>
+            </w:r>
+          </w:p>
+        </w:tc>
+        <w:tc>
+          <w:tcPr>
+            <w:tcW w:w="1300" w:type="dxa"/>
+            <w:noWrap/>
+            <w:hideMark/>
+          </w:tcPr>
+          <w:p>
+            <w:pPr>
+              <w:pStyle w:val="PlainText"/>
+              <w:rPr>
+                <w:rFonts w:ascii="Courier New" w:hAnsi="Courier New" w:cs="Courier New"/>
+                <w:sz w:val="18"/>
+                <w:szCs w:val="18"/>
+              </w:rPr>
+            </w:pPr>
+            <w:r>
+              <w:rPr>
+                <w:rFonts w:ascii="Courier New" w:hAnsi="Courier New" w:cs="Courier New"/>
+                <w:sz w:val="18"/>
+                <w:szCs w:val="18"/>
+              </w:rPr>
+              <w:t>24.5</w:t>
+            </w:r>
+          </w:p>
+        </w:tc>
+        <w:tc>
+          <w:tcPr>
+            <w:tcW w:w="1300" w:type="dxa"/>
+            <w:noWrap/>
+            <w:hideMark/>
+          </w:tcPr>
+          <w:p>
+            <w:pPr>
+              <w:pStyle w:val="PlainText"/>
+              <w:rPr>
+                <w:rFonts w:ascii="Courier New" w:hAnsi="Courier New" w:cs="Courier New"/>
+                <w:sz w:val="18"/>
+                <w:szCs w:val="18"/>
+              </w:rPr>
+            </w:pPr>
+            <w:r>
+              <w:rPr>
+                <w:rFonts w:ascii="Courier New" w:hAnsi="Courier New" w:cs="Courier New"/>
+                <w:sz w:val="18"/>
+                <w:szCs w:val="18"/>
+              </w:rPr>
+              <w:t>33.0</w:t>
+            </w:r>
+          </w:p>
+        </w:tc>
+        <w:tc>
+          <w:tcPr>
+            <w:tcW w:w="1300" w:type="dxa"/>
+            <w:noWrap/>
+            <w:hideMark/>
+          </w:tcPr>
+          <w:p>
+            <w:pPr>
+              <w:pStyle w:val="PlainText"/>
+              <w:rPr>
+                <w:rFonts w:ascii="Courier New" w:hAnsi="Courier New" w:cs="Courier New"/>
+                <w:sz w:val="18"/>
+                <w:szCs w:val="18"/>
+              </w:rPr>
+            </w:pPr>
+          </w:p>
+        </w:tc>
+      </w:tr>
+      <w:tr>
+        <w:trPr>
+          <w:trHeight w:val="320"/>
+        </w:trPr>
+        <w:tc>
+          <w:tcPr>
+            <w:tcW w:w="1369" w:type="dxa"/>
+            <w:noWrap/>
+            <w:hideMark/>
+          </w:tcPr>
+          <w:p>
+            <w:pPr>
+              <w:pStyle w:val="PlainText"/>
+              <w:rPr>
+                <w:rFonts w:ascii="Courier New" w:hAnsi="Courier New" w:cs="Courier New"/>
+                <w:b/>
+                <w:bCs/>
+                <w:sz w:val="18"/>
+                <w:szCs w:val="18"/>
+              </w:rPr>
+            </w:pPr>
+            <w:r>
+              <w:rPr>
+                <w:rFonts w:ascii="Courier New" w:hAnsi="Courier New" w:cs="Courier New"/>
+                <w:b/>
+                <w:bCs/>
+                <w:sz w:val="18"/>
+                <w:szCs w:val="18"/>
+              </w:rPr>
+              <w:t>Drunk Drivers</w:t>
+            </w:r>
+          </w:p>
+        </w:tc>
+        <w:tc>
+          <w:tcPr>
+            <w:tcW w:w="1300" w:type="dxa"/>
+            <w:noWrap/>
+            <w:hideMark/>
+          </w:tcPr>
+          <w:p>
+            <w:pPr>
+              <w:pStyle w:val="PlainText"/>
+              <w:rPr>
+                <w:rFonts w:ascii="Courier New" w:hAnsi="Courier New" w:cs="Courier New"/>
+                <w:sz w:val="18"/>
+                <w:szCs w:val="18"/>
+              </w:rPr>
+            </w:pPr>
+            <w:r>
+              <w:rPr>
+                <w:rFonts w:ascii="Courier New" w:hAnsi="Courier New" w:cs="Courier New"/>
+                <w:sz w:val="18"/>
+                <w:szCs w:val="18"/>
+              </w:rPr>
+              <w:t>9415</w:t>
+            </w:r>
+          </w:p>
+        </w:tc>
+        <w:tc>
+          <w:tcPr>
+            <w:tcW w:w="1300" w:type="dxa"/>
+            <w:noWrap/>
+            <w:hideMark/>
+          </w:tcPr>
+          <w:p>
+            <w:pPr>
+              <w:pStyle w:val="PlainText"/>
+              <w:rPr>
+                <w:rFonts w:ascii="Courier New" w:hAnsi="Courier New" w:cs="Courier New"/>
+                <w:sz w:val="18"/>
+                <w:szCs w:val="18"/>
+              </w:rPr>
+            </w:pPr>
+            <w:r>
+              <w:rPr>
+                <w:rFonts w:ascii="Courier New" w:hAnsi="Courier New" w:cs="Courier New"/>
+                <w:sz w:val="18"/>
+                <w:szCs w:val="18"/>
+              </w:rPr>
+              <w:t>25.8</w:t>
+            </w:r>
+          </w:p>
+        </w:tc>
+        <w:tc>
+          <w:tcPr>
+            <w:tcW w:w="1300" w:type="dxa"/>
+            <w:noWrap/>
+            <w:hideMark/>
+          </w:tcPr>
+          <w:p>
+            <w:pPr>
+              <w:pStyle w:val="PlainText"/>
+              <w:rPr>
+                <w:rFonts w:ascii="Courier New" w:hAnsi="Courier New" w:cs="Courier New"/>
+                <w:sz w:val="18"/>
+                <w:szCs w:val="18"/>
+              </w:rPr>
+            </w:pPr>
+            <w:r>
+              <w:rPr>
+                <w:rFonts w:ascii="Courier New" w:hAnsi="Courier New" w:cs="Courier New"/>
+                <w:sz w:val="18"/>
+                <w:szCs w:val="18"/>
+              </w:rPr>
+              <w:t>3.2</w:t>
+            </w:r>
+          </w:p>
+        </w:tc>
+        <w:tc>
+          <w:tcPr>
+            <w:tcW w:w="1300" w:type="dxa"/>
+            <w:noWrap/>
+            <w:hideMark/>
+          </w:tcPr>
+          <w:p>
+            <w:pPr>
+              <w:pStyle w:val="PlainText"/>
+              <w:rPr>
+                <w:rFonts w:ascii="Courier New" w:hAnsi="Courier New" w:cs="Courier New"/>
+                <w:sz w:val="18"/>
+                <w:szCs w:val="18"/>
+              </w:rPr>
+            </w:pPr>
+            <w:r>
+              <w:rPr>
+                <w:rFonts w:ascii="Courier New" w:hAnsi="Courier New" w:cs="Courier New"/>
+                <w:sz w:val="18"/>
+                <w:szCs w:val="18"/>
+              </w:rPr>
+              <w:t>11.7</w:t>
+            </w:r>
+          </w:p>
+        </w:tc>
+        <w:tc>
+          <w:tcPr>
+            <w:tcW w:w="1300" w:type="dxa"/>
+            <w:noWrap/>
+            <w:hideMark/>
+          </w:tcPr>
+          <w:p>
+            <w:pPr>
+              <w:pStyle w:val="PlainText"/>
+              <w:rPr>
+                <w:rFonts w:ascii="Courier New" w:hAnsi="Courier New" w:cs="Courier New"/>
+                <w:sz w:val="18"/>
+                <w:szCs w:val="18"/>
+              </w:rPr>
+            </w:pPr>
+            <w:r>
+              <w:rPr>
+                <w:rFonts w:ascii="Courier New" w:hAnsi="Courier New" w:cs="Courier New"/>
+                <w:sz w:val="18"/>
+                <w:szCs w:val="18"/>
+              </w:rPr>
+              <w:t>17.0</w:t>
+            </w:r>
+          </w:p>
+        </w:tc>
+        <w:tc>
+          <w:tcPr>
+            <w:tcW w:w="1300" w:type="dxa"/>
+            <w:noWrap/>
+            <w:hideMark/>
+          </w:tcPr>
+          <w:p>
+            <w:pPr>
+              <w:pStyle w:val="PlainText"/>
+              <w:rPr>
+                <w:rFonts w:ascii="Courier New" w:hAnsi="Courier New" w:cs="Courier New"/>
+                <w:sz w:val="18"/>
+                <w:szCs w:val="18"/>
+              </w:rPr>
+            </w:pPr>
+          </w:p>
+        </w:tc>
+      </w:tr>
+      <w:tr>
+        <w:trPr>
+          <w:trHeight w:val="320"/>
+        </w:trPr>
+        <w:tc>
+          <w:tcPr>
+            <w:tcW w:w="1369" w:type="dxa"/>
+            <w:noWrap/>
+            <w:hideMark/>
+          </w:tcPr>
+          <w:p>
+            <w:pPr>
+              <w:pStyle w:val="PlainText"/>
+              <w:rPr>
+                <w:rFonts w:ascii="Courier New" w:hAnsi="Courier New" w:cs="Courier New"/>
+                <w:b/>
+                <w:bCs/>
+                <w:sz w:val="18"/>
+                <w:szCs w:val="18"/>
+              </w:rPr>
+            </w:pPr>
+            <w:r>
+              <w:rPr>
+                <w:rFonts w:ascii="Courier New" w:hAnsi="Courier New" w:cs="Courier New"/>
+                <w:b/>
+                <w:bCs/>
+                <w:sz w:val="18"/>
+                <w:szCs w:val="18"/>
+              </w:rPr>
+              <w:t xml:space="preserve">Percent </w:t>
+            </w:r>
+            <w:r>
+              <w:rPr>
+                <w:rFonts w:ascii="Courier New" w:hAnsi="Courier New" w:cs="Courier New"/>
+                <w:b/>
+                <w:bCs/>
+                <w:sz w:val="18"/>
+                <w:szCs w:val="18"/>
+              </w:rPr>
+              <w:t>Drunk Drivers</w:t>
+            </w:r>
+          </w:p>
+        </w:tc>
+        <w:tc>
+          <w:tcPr>
+            <w:tcW w:w="1300" w:type="dxa"/>
+            <w:noWrap/>
+            <w:hideMark/>
+          </w:tcPr>
+          <w:p>
+            <w:pPr>
+              <w:pStyle w:val="PlainText"/>
+              <w:rPr>
+                <w:rFonts w:ascii="Courier New" w:hAnsi="Courier New" w:cs="Courier New"/>
+                <w:sz w:val="18"/>
+                <w:szCs w:val="18"/>
+              </w:rPr>
+            </w:pPr>
+            <w:r>
+              <w:rPr>
+                <w:rFonts w:ascii="Courier New" w:hAnsi="Courier New" w:cs="Courier New"/>
+                <w:sz w:val="18"/>
+                <w:szCs w:val="18"/>
+              </w:rPr>
+              <w:t>24.5</w:t>
+            </w:r>
+          </w:p>
+        </w:tc>
+        <w:tc>
+          <w:tcPr>
+            <w:tcW w:w="1300" w:type="dxa"/>
+            <w:noWrap/>
+            <w:hideMark/>
+          </w:tcPr>
+          <w:p>
+            <w:pPr>
+              <w:pStyle w:val="PlainText"/>
+              <w:rPr>
+                <w:rFonts w:ascii="Courier New" w:hAnsi="Courier New" w:cs="Courier New"/>
+                <w:sz w:val="18"/>
+                <w:szCs w:val="18"/>
+              </w:rPr>
+            </w:pPr>
+            <w:r>
+              <w:rPr>
+                <w:rFonts w:ascii="Courier New" w:hAnsi="Courier New" w:cs="Courier New"/>
+                <w:sz w:val="18"/>
+                <w:szCs w:val="18"/>
+              </w:rPr>
+              <w:t>24.5</w:t>
+            </w:r>
+          </w:p>
+        </w:tc>
+        <w:tc>
+          <w:tcPr>
+            <w:tcW w:w="1300" w:type="dxa"/>
+            <w:noWrap/>
+            <w:hideMark/>
+          </w:tcPr>
+          <w:p>
+            <w:pPr>
+              <w:pStyle w:val="PlainText"/>
+              <w:rPr>
+                <w:rFonts w:ascii="Courier New" w:hAnsi="Courier New" w:cs="Courier New"/>
+                <w:sz w:val="18"/>
+                <w:szCs w:val="18"/>
+              </w:rPr>
+            </w:pPr>
+            <w:r>
+              <w:rPr>
+                <w:rFonts w:ascii="Courier New" w:hAnsi="Courier New" w:cs="Courier New"/>
+                <w:sz w:val="18"/>
+                <w:szCs w:val="18"/>
+              </w:rPr>
+              <w:t>24.5</w:t>
+            </w:r>
+          </w:p>
+        </w:tc>
+        <w:tc>
+          <w:tcPr>
+            <w:tcW w:w="1300" w:type="dxa"/>
+            <w:noWrap/>
+            <w:hideMark/>
+          </w:tcPr>
+          <w:p>
+            <w:pPr>
+              <w:pStyle w:val="PlainText"/>
+              <w:rPr>
+                <w:rFonts w:ascii="Courier New" w:hAnsi="Courier New" w:cs="Courier New"/>
+                <w:sz w:val="18"/>
+                <w:szCs w:val="18"/>
+              </w:rPr>
+            </w:pPr>
+            <w:r>
+              <w:rPr>
+                <w:rFonts w:ascii="Courier New" w:hAnsi="Courier New" w:cs="Courier New"/>
+                <w:sz w:val="18"/>
+                <w:szCs w:val="18"/>
+              </w:rPr>
+              <w:t>55.0</w:t>
+            </w:r>
+          </w:p>
+        </w:tc>
+        <w:tc>
+          <w:tcPr>
+            <w:tcW w:w="1300" w:type="dxa"/>
+            <w:noWrap/>
+            <w:hideMark/>
+          </w:tcPr>
+          <w:p>
+            <w:pPr>
+              <w:pStyle w:val="PlainText"/>
+              <w:rPr>
+                <w:rFonts w:ascii="Courier New" w:hAnsi="Courier New" w:cs="Courier New"/>
+                <w:sz w:val="18"/>
+                <w:szCs w:val="18"/>
+              </w:rPr>
+            </w:pPr>
+            <w:r>
+              <w:rPr>
+                <w:rFonts w:ascii="Courier New" w:hAnsi="Courier New" w:cs="Courier New"/>
+                <w:sz w:val="18"/>
+                <w:szCs w:val="18"/>
+              </w:rPr>
+              <w:t>89.5</w:t>
+            </w:r>
+          </w:p>
+        </w:tc>
+        <w:tc>
+          <w:tcPr>
+            <w:tcW w:w="1300" w:type="dxa"/>
+            <w:noWrap/>
+            <w:hideMark/>
+          </w:tcPr>
+          <w:p>
+            <w:pPr>
+              <w:pStyle w:val="PlainText"/>
+              <w:rPr>
+                <w:rFonts w:ascii="Courier New" w:hAnsi="Courier New" w:cs="Courier New"/>
+                <w:sz w:val="18"/>
+                <w:szCs w:val="18"/>
+              </w:rPr>
+            </w:pPr>
+            <w:r>
+              <w:rPr>
+                <w:rFonts w:ascii="Courier New" w:hAnsi="Courier New" w:cs="Courier New"/>
+                <w:sz w:val="18"/>
+                <w:szCs w:val="18"/>
+              </w:rPr>
+              <w:t>8.0</w:t>
+            </w:r>
+          </w:p>
+        </w:tc>
+      </w:tr>
+    </w:tbl>
+    <w:p>
+      <w:pPr>
+        <w:pStyle w:val="PlainText"/>
+        <w:rPr>
+          <w:rFonts w:ascii="Courier New" w:hAnsi="Courier New" w:cs="Courier New"/>
+        </w:rPr>
+      </w:pPr>
+    </w:p>
+    <w:p>
+      <w:pPr>
+        <w:pStyle w:val="PlainText"/>
+        <w:rPr>
+          <w:rFonts w:ascii="Courier New" w:hAnsi="Courier New" w:cs="Courier New"/>
+        </w:rPr>
+      </w:pPr>
+    </w:p>
+    <w:p>
+      <w:pPr>
+        <w:pStyle w:val="PlainText"/>
+        <w:rPr>
+          <w:rFonts w:ascii="Courier New" w:hAnsi="Courier New" w:cs="Courier New"/>
+        </w:rPr>
+      </w:pPr>
+      <w:r>
+        <w:rPr>
+          <w:rFonts w:ascii="Courier New" w:hAnsi="Courier New" w:cs="Courier New"/>
+        </w:rPr>
+        <w:t xml:space="preserve">  </w:t>
+      </w:r>
+    </w:p>
+    <w:p>
+      <w:pPr>
+        <w:pStyle w:val="PlainText"/>
+        <w:rPr>
+          <w:rFonts w:ascii="Courier New" w:hAnsi="Courier New" w:cs="Courier New"/>
+        </w:rPr>
+      </w:pPr>
+      <w:r>
+        <w:rPr>
+          <w:rFonts w:ascii="Courier New" w:hAnsi="Courier New" w:cs="Courier New"/>
+        </w:rPr>
         <w:drawing>
-          <wp:inline distT="0" distB="0" distL="0" distR="0" wp14:anchorId="771BBDCB" wp14:editId="722F4811">
-            <wp:extent cx="5865495" cy="4108450"/>
-            <wp:effectExtent l="0" t="0" r="1905" b="6350"/>
-            <wp:docPr id="10" name="Picture 10" descr="Chart&#10;&#10;Description automatically generated"/>
+          <wp:inline distT="0" distB="0" distL="0" distR="0" wp14:anchorId="60FAB7B9" wp14:editId="46E02508">
+            <wp:extent cx="2791838" cy="1986627"/>
+            <wp:effectExtent l="0" t="0" r="2540" b="0"/>
+            <wp:docPr id="8" name="Picture 8" descr="Chart, bar chart&#10;&#10;Description automatically generated"/>
             <wp:cNvGraphicFramePr>
               <a:graphicFrameLocks xmlns:a="http://schemas.openxmlformats.org/drawingml/2006/main" noChangeAspect="1"/>
             </wp:cNvGraphicFramePr>
@@ -4141,6 +4894,279 @@
                   <pic:spPr>
                     <a:xfrm>
                       <a:off x="0" y="0"/>
+                      <a:ext cx="2801394" cy="1993427"/>
+                    </a:xfrm>
+                    <a:prstGeom prst="rect">
+                      <a:avLst/>
+                    </a:prstGeom>
+                  </pic:spPr>
+                </pic:pic>
+              </a:graphicData>
+            </a:graphic>
+          </wp:inline>
+        </w:drawing>
+      </w:r>
+    </w:p>
+    <w:p>
+      <w:pPr>
+        <w:pStyle w:val="PlainText"/>
+        <w:rPr>
+          <w:rFonts w:ascii="Courier New" w:hAnsi="Courier New" w:cs="Courier New"/>
+        </w:rPr>
+      </w:pPr>
+      <w:r>
+        <w:rPr>
+          <w:rFonts w:ascii="Courier New" w:hAnsi="Courier New" w:cs="Courier New"/>
+        </w:rPr>
+        <w:t xml:space="preserve">On average, 24.5% of fatalities involve drinking drivers. During the best 3 hour window, on Wednesdays between 9am and noon, only 8% of fatalities are caused by Drinking Drivers.   </w:t>
+      </w:r>
+    </w:p>
+    <w:p>
+      <w:pPr>
+        <w:pStyle w:val="PlainText"/>
+        <w:rPr>
+          <w:rFonts w:ascii="Courier New" w:hAnsi="Courier New" w:cs="Courier New"/>
+        </w:rPr>
+      </w:pPr>
+    </w:p>
+    <w:p>
+      <w:pPr>
+        <w:pStyle w:val="PlainText"/>
+        <w:rPr>
+          <w:rFonts w:ascii="Courier New" w:hAnsi="Courier New" w:cs="Courier New"/>
+        </w:rPr>
+      </w:pPr>
+      <w:r>
+        <w:rPr>
+          <w:rFonts w:ascii="Courier New" w:hAnsi="Courier New" w:cs="Courier New"/>
+        </w:rPr>
+        <w:t xml:space="preserve">However, during the worst 3 hour window which is late Saturday night - i.e. Sunday 12:00am-3am, the percentage goes up to 55% and even worse is on Holidays like Labor Day when the percentage is 89.5%. </w:t>
+      </w:r>
+    </w:p>
+    <w:p>
+      <w:pPr>
+        <w:pStyle w:val="PlainText"/>
+        <w:rPr>
+          <w:rFonts w:ascii="Courier New" w:hAnsi="Courier New" w:cs="Courier New"/>
+        </w:rPr>
+      </w:pPr>
+    </w:p>
+    <w:p>
+      <w:pPr>
+        <w:pStyle w:val="PlainText"/>
+        <w:rPr>
+          <w:rFonts w:ascii="Courier New" w:hAnsi="Courier New" w:cs="Courier New"/>
+        </w:rPr>
+      </w:pPr>
+      <w:r>
+        <w:rPr>
+          <w:rFonts w:ascii="Courier New" w:hAnsi="Courier New" w:cs="Courier New"/>
+        </w:rPr>
+        <w:lastRenderedPageBreak/>
+        <w:t xml:space="preserve">The range is from 8% to 90% - this clearly calls for better sobriety checks and roving patrols during the hours from 9pm to 3am on Holidays and weekends. </w:t>
+      </w:r>
+    </w:p>
+    <w:p>
+      <w:pPr>
+        <w:pStyle w:val="PlainText"/>
+        <w:rPr>
+          <w:rFonts w:ascii="Courier New" w:hAnsi="Courier New" w:cs="Courier New"/>
+        </w:rPr>
+      </w:pPr>
+    </w:p>
+    <w:p>
+      <w:pPr>
+        <w:pStyle w:val="PlainText"/>
+        <w:rPr>
+          <w:rFonts w:ascii="Courier New" w:hAnsi="Courier New" w:cs="Courier New"/>
+        </w:rPr>
+      </w:pPr>
+    </w:p>
+    <w:p>
+      <w:pPr>
+        <w:pStyle w:val="PlainText"/>
+        <w:rPr>
+          <w:rFonts w:ascii="Courier New" w:hAnsi="Courier New" w:cs="Courier New"/>
+        </w:rPr>
+      </w:pPr>
+    </w:p>
+    <w:p>
+      <w:pPr>
+        <w:pStyle w:val="PlainText"/>
+        <w:rPr>
+          <w:rFonts w:ascii="Courier New" w:hAnsi="Courier New" w:cs="Courier New"/>
+        </w:rPr>
+      </w:pPr>
+    </w:p>
+    <w:p>
+      <w:pPr>
+        <w:pStyle w:val="PlainText"/>
+        <w:rPr>
+          <w:rFonts w:ascii="Courier New" w:hAnsi="Courier New" w:cs="Courier New"/>
+        </w:rPr>
+      </w:pPr>
+      <w:r>
+        <w:rPr>
+          <w:rFonts w:ascii="Courier New" w:hAnsi="Courier New" w:cs="Courier New"/>
+        </w:rPr>
+        <w:t>**VAR modeling Findings:**</w:t>
+      </w:r>
+    </w:p>
+    <w:p>
+      <w:pPr>
+        <w:pStyle w:val="PlainText"/>
+        <w:rPr>
+          <w:rFonts w:ascii="Courier New" w:hAnsi="Courier New" w:cs="Courier New"/>
+        </w:rPr>
+      </w:pPr>
+      <w:r>
+        <w:rPr>
+          <w:rFonts w:ascii="Courier New" w:hAnsi="Courier New" w:cs="Courier New"/>
+        </w:rPr>
+        <w:t xml:space="preserve">Used a Train Test Split of 5% </w:t>
+      </w:r>
+      <w:r>
+        <w:rPr>
+          <w:rFonts w:ascii="Courier New" w:hAnsi="Courier New" w:cs="Courier New"/>
+        </w:rPr>
+        <w:t>since forecasting works better for small time periods</w:t>
+      </w:r>
+      <w:r>
+        <w:rPr>
+          <w:rFonts w:ascii="Courier New" w:hAnsi="Courier New" w:cs="Courier New"/>
+        </w:rPr>
+        <w:t xml:space="preserve"> and our monthly time series for 11 years has only 132 data points. </w:t>
+      </w:r>
+      <w:r>
+        <w:rPr>
+          <w:rFonts w:ascii="Courier New" w:hAnsi="Courier New" w:cs="Courier New"/>
+        </w:rPr>
+        <w:t>U</w:t>
+      </w:r>
+      <w:r>
+        <w:rPr>
+          <w:rFonts w:ascii="Courier New" w:hAnsi="Courier New" w:cs="Courier New"/>
+        </w:rPr>
+        <w:t xml:space="preserve">sing </w:t>
+      </w:r>
+      <w:proofErr w:type="spellStart"/>
+      <w:r>
+        <w:rPr>
+          <w:rFonts w:ascii="Courier New" w:hAnsi="Courier New" w:cs="Courier New"/>
+        </w:rPr>
+        <w:t>maxlags</w:t>
+      </w:r>
+      <w:proofErr w:type="spellEnd"/>
+      <w:r>
+        <w:rPr>
+          <w:rFonts w:ascii="Courier New" w:hAnsi="Courier New" w:cs="Courier New"/>
+        </w:rPr>
+        <w:t xml:space="preserve"> during fitting</w:t>
+      </w:r>
+      <w:r>
+        <w:rPr>
+          <w:rFonts w:ascii="Courier New" w:hAnsi="Courier New" w:cs="Courier New"/>
+        </w:rPr>
+        <w:t xml:space="preserve">, the order of the timeseries (number of lags used in the model) is 13. </w:t>
+      </w:r>
+      <w:r>
+        <w:rPr>
+          <w:rFonts w:ascii="Courier New" w:hAnsi="Courier New" w:cs="Courier New"/>
+        </w:rPr>
+        <w:t xml:space="preserve">There are no other hyper-parameters to tune, except to ensure that the time series is stationary. </w:t>
+      </w:r>
+    </w:p>
+    <w:p>
+      <w:pPr>
+        <w:rPr>
+          <w:rFonts w:ascii="Courier New" w:hAnsi="Courier New" w:cs="Courier New"/>
+          <w:sz w:val="21"/>
+          <w:szCs w:val="21"/>
+        </w:rPr>
+      </w:pPr>
+    </w:p>
+    <w:p>
+      <w:pPr>
+        <w:rPr>
+          <w:rFonts w:ascii="Courier New" w:hAnsi="Courier New" w:cs="Courier New"/>
+          <w:sz w:val="21"/>
+          <w:szCs w:val="21"/>
+        </w:rPr>
+      </w:pPr>
+    </w:p>
+    <w:p>
+      <w:pPr>
+        <w:pStyle w:val="PlainText"/>
+        <w:rPr>
+          <w:rFonts w:ascii="Courier New" w:hAnsi="Courier New" w:cs="Courier New"/>
+        </w:rPr>
+      </w:pPr>
+      <w:r>
+        <w:rPr>
+          <w:rFonts w:ascii="Courier New" w:hAnsi="Courier New" w:cs="Courier New"/>
+        </w:rPr>
+        <w:t>Monthly – need</w:t>
+      </w:r>
+      <w:r>
+        <w:rPr>
+          <w:rFonts w:ascii="Courier New" w:hAnsi="Courier New" w:cs="Courier New"/>
+        </w:rPr>
+        <w:t>ed</w:t>
+      </w:r>
+      <w:r>
+        <w:rPr>
+          <w:rFonts w:ascii="Courier New" w:hAnsi="Courier New" w:cs="Courier New"/>
+        </w:rPr>
+        <w:t xml:space="preserve"> one diff to make stationary</w:t>
+      </w:r>
+      <w:r>
+        <w:rPr>
+          <w:rFonts w:ascii="Courier New" w:hAnsi="Courier New" w:cs="Courier New"/>
+        </w:rPr>
+        <w:t xml:space="preserve">. </w:t>
+      </w:r>
+      <w:r>
+        <w:rPr>
+          <w:rFonts w:ascii="Courier New" w:hAnsi="Courier New" w:cs="Courier New"/>
+        </w:rPr>
+        <w:t xml:space="preserve">Weekly and daily were already stationary. </w:t>
+      </w:r>
+    </w:p>
+    <w:p>
+      <w:pPr>
+        <w:pStyle w:val="PlainText"/>
+        <w:rPr>
+          <w:rFonts w:ascii="Courier New" w:hAnsi="Courier New" w:cs="Courier New"/>
+        </w:rPr>
+      </w:pPr>
+      <w:r>
+        <w:rPr>
+          <w:rFonts w:ascii="Courier New" w:hAnsi="Courier New" w:cs="Courier New"/>
+        </w:rPr>
+        <w:drawing>
+          <wp:inline distT="0" distB="0" distL="0" distR="0" wp14:anchorId="771BBDCB" wp14:editId="722F4811">
+            <wp:extent cx="5865495" cy="4108450"/>
+            <wp:effectExtent l="0" t="0" r="1905" b="6350"/>
+            <wp:docPr id="10" name="Picture 10" descr="Chart&#10;&#10;Description automatically generated"/>
+            <wp:cNvGraphicFramePr>
+              <a:graphicFrameLocks xmlns:a="http://schemas.openxmlformats.org/drawingml/2006/main" noChangeAspect="1"/>
+            </wp:cNvGraphicFramePr>
+            <a:graphic xmlns:a="http://schemas.openxmlformats.org/drawingml/2006/main">
+              <a:graphicData uri="http://schemas.openxmlformats.org/drawingml/2006/picture">
+                <pic:pic xmlns:pic="http://schemas.openxmlformats.org/drawingml/2006/picture">
+                  <pic:nvPicPr>
+                    <pic:cNvPr id="1" name=""/>
+                    <pic:cNvPicPr/>
+                  </pic:nvPicPr>
+                  <pic:blipFill>
+                    <a:blip r:embed="rId14"/>
+                    <a:stretch>
+                      <a:fillRect/>
+                    </a:stretch>
+                  </pic:blipFill>
+                  <pic:spPr>
+                    <a:xfrm>
+                      <a:off x="0" y="0"/>
                       <a:ext cx="5865495" cy="4108450"/>
                     </a:xfrm>
                     <a:prstGeom prst="rect">
@@ -4257,6 +5283,7 @@
         <w:rPr>
           <w:rFonts w:ascii="Courier New" w:hAnsi="Courier New" w:cs="Courier New"/>
         </w:rPr>
+        <w:lastRenderedPageBreak/>
         <w:t xml:space="preserve">The Mean Absolute Percent Error (MAPE) which shows the percent error </w:t>
       </w:r>
       <w:r>
@@ -5224,7 +6251,6 @@
         <w:rPr>
           <w:rFonts w:ascii="Courier New" w:hAnsi="Courier New" w:cs="Courier New"/>
         </w:rPr>
-        <w:lastRenderedPageBreak/>
         <w:t xml:space="preserve">Tried various models with varying sequence of length size and LSTM and GRU layer with regularization, different number of hidden layers and nodes and Dropout. </w:t>
       </w:r>
     </w:p>
@@ -5277,7 +6303,7 @@
                     <pic:cNvPicPr/>
                   </pic:nvPicPr>
                   <pic:blipFill>
-                    <a:blip r:embed="rId14"/>
+                    <a:blip r:embed="rId15"/>
                     <a:stretch>
                       <a:fillRect/>
                     </a:stretch>
@@ -5406,7 +6432,7 @@
                     <pic:cNvPicPr/>
                   </pic:nvPicPr>
                   <pic:blipFill>
-                    <a:blip r:embed="rId15"/>
+                    <a:blip r:embed="rId16"/>
                     <a:stretch>
                       <a:fillRect/>
                     </a:stretch>
@@ -5942,326 +6968,266 @@
         <w:rPr>
           <w:rFonts w:ascii="Courier New" w:hAnsi="Courier New" w:cs="Courier New"/>
         </w:rPr>
-        <w:t xml:space="preserve">This indicates that our </w:t>
-      </w:r>
-      <w:r>
-        <w:rPr>
-          <w:rFonts w:ascii="Courier New" w:hAnsi="Courier New" w:cs="Courier New"/>
-        </w:rPr>
-        <w:t xml:space="preserve">model’s forecast for </w:t>
+        <w:t>This indicates that our model’s forecast for fatal</w:t>
+      </w:r>
+      <w:r>
+        <w:rPr>
+          <w:rFonts w:ascii="Courier New" w:hAnsi="Courier New" w:cs="Courier New"/>
+        </w:rPr>
+        <w:t>itie</w:t>
+      </w:r>
+      <w:r>
+        <w:rPr>
+          <w:rFonts w:ascii="Courier New" w:hAnsi="Courier New" w:cs="Courier New"/>
+        </w:rPr>
+        <w:t xml:space="preserve">s is off by 10% on an average day or 15. </w:t>
+      </w:r>
+    </w:p>
+    <w:p>
+      <w:pPr>
+        <w:pStyle w:val="PlainText"/>
+        <w:rPr>
+          <w:rFonts w:ascii="Courier New" w:hAnsi="Courier New" w:cs="Courier New"/>
+        </w:rPr>
+      </w:pPr>
+    </w:p>
+    <w:p>
+      <w:pPr>
+        <w:pStyle w:val="PlainText"/>
+        <w:rPr>
+          <w:rFonts w:ascii="Courier New" w:hAnsi="Courier New" w:cs="Courier New"/>
+        </w:rPr>
+      </w:pPr>
+    </w:p>
+    <w:p>
+      <w:pPr>
+        <w:pStyle w:val="PlainText"/>
+        <w:rPr>
+          <w:rFonts w:ascii="Courier New" w:hAnsi="Courier New" w:cs="Courier New"/>
+        </w:rPr>
+      </w:pPr>
+      <w:r>
+        <w:rPr>
+          <w:rFonts w:ascii="Courier New" w:hAnsi="Courier New" w:cs="Courier New"/>
+        </w:rPr>
+        <w:t>## Conclusions&lt;a class="anchor" id="Conclusions"&gt;&lt;/a&gt;</w:t>
+      </w:r>
+    </w:p>
+    <w:p>
+      <w:pPr>
+        <w:pStyle w:val="PlainText"/>
+        <w:rPr>
+          <w:rFonts w:ascii="Courier New" w:hAnsi="Courier New" w:cs="Courier New"/>
+        </w:rPr>
+      </w:pPr>
+    </w:p>
+    <w:p>
+      <w:pPr>
+        <w:pStyle w:val="PlainText"/>
+        <w:rPr>
+          <w:rFonts w:ascii="Courier New" w:hAnsi="Courier New" w:cs="Courier New"/>
+        </w:rPr>
+      </w:pPr>
+      <w:r>
+        <w:rPr>
+          <w:rFonts w:ascii="Courier New" w:hAnsi="Courier New" w:cs="Courier New"/>
+        </w:rPr>
+        <w:t xml:space="preserve">VAR: Testing RMSE: 503/30=16, Testing MAPE: </w:t>
       </w:r>
       <w:proofErr w:type="spellStart"/>
       <w:r>
         <w:rPr>
           <w:rFonts w:ascii="Courier New" w:hAnsi="Courier New" w:cs="Courier New"/>
         </w:rPr>
-        <w:t>fatals</w:t>
+        <w:t>Fatals</w:t>
       </w:r>
       <w:proofErr w:type="spellEnd"/>
       <w:r>
         <w:rPr>
           <w:rFonts w:ascii="Courier New" w:hAnsi="Courier New" w:cs="Courier New"/>
         </w:rPr>
-        <w:t xml:space="preserve"> is off by 1</w:t>
-      </w:r>
-      <w:r>
-        <w:rPr>
-          <w:rFonts w:ascii="Courier New" w:hAnsi="Courier New" w:cs="Courier New"/>
-        </w:rPr>
-        <w:t>0</w:t>
-      </w:r>
-      <w:r>
-        <w:rPr>
-          <w:rFonts w:ascii="Courier New" w:hAnsi="Courier New" w:cs="Courier New"/>
-        </w:rPr>
-        <w:t xml:space="preserve">% on an average </w:t>
-      </w:r>
-      <w:r>
-        <w:rPr>
-          <w:rFonts w:ascii="Courier New" w:hAnsi="Courier New" w:cs="Courier New"/>
-        </w:rPr>
-        <w:t xml:space="preserve">day </w:t>
-      </w:r>
-      <w:r>
-        <w:rPr>
-          <w:rFonts w:ascii="Courier New" w:hAnsi="Courier New" w:cs="Courier New"/>
-        </w:rPr>
-        <w:t xml:space="preserve">or </w:t>
-      </w:r>
-      <w:r>
-        <w:rPr>
-          <w:rFonts w:ascii="Courier New" w:hAnsi="Courier New" w:cs="Courier New"/>
-        </w:rPr>
-        <w:t>15</w:t>
-      </w:r>
-      <w:r>
-        <w:rPr>
-          <w:rFonts w:ascii="Courier New" w:hAnsi="Courier New" w:cs="Courier New"/>
-        </w:rPr>
-        <w:t xml:space="preserve">. </w:t>
-      </w:r>
-    </w:p>
-    <w:p>
-      <w:pPr>
-        <w:pStyle w:val="PlainText"/>
-        <w:rPr>
-          <w:rFonts w:ascii="Courier New" w:hAnsi="Courier New" w:cs="Courier New"/>
-        </w:rPr>
-      </w:pPr>
-    </w:p>
-    <w:p>
-      <w:pPr>
-        <w:pStyle w:val="PlainText"/>
-        <w:rPr>
-          <w:rFonts w:ascii="Courier New" w:hAnsi="Courier New" w:cs="Courier New"/>
-        </w:rPr>
-      </w:pPr>
-    </w:p>
-    <w:p>
-      <w:pPr>
-        <w:pStyle w:val="PlainText"/>
-        <w:rPr>
-          <w:rFonts w:ascii="Courier New" w:hAnsi="Courier New" w:cs="Courier New"/>
-        </w:rPr>
-      </w:pPr>
-    </w:p>
-    <w:p>
-      <w:pPr>
-        <w:pStyle w:val="PlainText"/>
-        <w:rPr>
-          <w:rFonts w:ascii="Courier New" w:hAnsi="Courier New" w:cs="Courier New"/>
-        </w:rPr>
-      </w:pPr>
-    </w:p>
-    <w:p>
-      <w:pPr>
-        <w:pStyle w:val="PlainText"/>
-        <w:rPr>
-          <w:rFonts w:ascii="Courier New" w:hAnsi="Courier New" w:cs="Courier New"/>
-        </w:rPr>
-      </w:pPr>
-      <w:r>
-        <w:rPr>
-          <w:rFonts w:ascii="Courier New" w:hAnsi="Courier New" w:cs="Courier New"/>
-        </w:rPr>
-        <w:t>![</w:t>
+        <w:t>: 0.14, Peds: 0.08</w:t>
+      </w:r>
+    </w:p>
+    <w:p>
+      <w:pPr>
+        <w:pStyle w:val="PlainText"/>
+        <w:rPr>
+          <w:rFonts w:ascii="Courier New" w:hAnsi="Courier New" w:cs="Courier New"/>
+        </w:rPr>
+      </w:pPr>
+      <w:r>
+        <w:rPr>
+          <w:rFonts w:ascii="Courier New" w:hAnsi="Courier New" w:cs="Courier New"/>
+        </w:rPr>
+        <w:t xml:space="preserve">RNN: Testing RMSE: 15.32, Testing MAPE </w:t>
       </w:r>
       <w:proofErr w:type="spellStart"/>
       <w:r>
         <w:rPr>
           <w:rFonts w:ascii="Courier New" w:hAnsi="Courier New" w:cs="Courier New"/>
         </w:rPr>
-        <w:t>Comparision</w:t>
+        <w:t>Fatals</w:t>
       </w:r>
       <w:proofErr w:type="spellEnd"/>
       <w:r>
         <w:rPr>
           <w:rFonts w:ascii="Courier New" w:hAnsi="Courier New" w:cs="Courier New"/>
         </w:rPr>
-        <w:t xml:space="preserve"> of </w:t>
-      </w:r>
-      <w:bookmarkStart w:id="0" w:name="_GoBack"/>
-      <w:bookmarkEnd w:id="0"/>
-      <w:r>
-        <w:rPr>
-          <w:rFonts w:ascii="Courier New" w:hAnsi="Courier New" w:cs="Courier New"/>
-        </w:rPr>
-        <w:t>models]</w:t>
-      </w:r>
-    </w:p>
-    <w:p>
-      <w:pPr>
-        <w:pStyle w:val="PlainText"/>
-        <w:rPr>
-          <w:rFonts w:ascii="Courier New" w:hAnsi="Courier New" w:cs="Courier New"/>
-        </w:rPr>
-      </w:pPr>
-      <w:r>
-        <w:rPr>
-          <w:rFonts w:ascii="Courier New" w:hAnsi="Courier New" w:cs="Courier New"/>
-        </w:rPr>
-        <w:t xml:space="preserve"> </w:t>
-      </w:r>
-    </w:p>
-    <w:p>
-      <w:pPr>
-        <w:pStyle w:val="PlainText"/>
-        <w:rPr>
-          <w:rFonts w:ascii="Courier New" w:hAnsi="Courier New" w:cs="Courier New"/>
-        </w:rPr>
-      </w:pPr>
-      <w:r>
-        <w:rPr>
-          <w:rFonts w:ascii="Courier New" w:hAnsi="Courier New" w:cs="Courier New"/>
-        </w:rPr>
-        <w:t>## Best Models&lt;a class="anchor" id="Best-Models"&gt;&lt;/a&gt;</w:t>
-      </w:r>
-    </w:p>
-    <w:p>
-      <w:pPr>
-        <w:pStyle w:val="PlainText"/>
-        <w:rPr>
-          <w:rFonts w:ascii="Courier New" w:hAnsi="Courier New" w:cs="Courier New"/>
-        </w:rPr>
-      </w:pPr>
-    </w:p>
-    <w:p>
-      <w:pPr>
-        <w:pStyle w:val="PlainText"/>
-        <w:rPr>
-          <w:rFonts w:ascii="Courier New" w:hAnsi="Courier New" w:cs="Courier New"/>
-        </w:rPr>
-      </w:pPr>
-    </w:p>
-    <w:p>
-      <w:pPr>
-        <w:pStyle w:val="PlainText"/>
-        <w:rPr>
-          <w:rFonts w:ascii="Courier New" w:hAnsi="Courier New" w:cs="Courier New"/>
-        </w:rPr>
-      </w:pPr>
-      <w:r>
-        <w:rPr>
-          <w:rFonts w:ascii="Courier New" w:hAnsi="Courier New" w:cs="Courier New"/>
-        </w:rPr>
-        <w:t>![Top Model]</w:t>
-      </w:r>
-    </w:p>
-    <w:p>
-      <w:pPr>
-        <w:pStyle w:val="PlainText"/>
-        <w:rPr>
-          <w:rFonts w:ascii="Courier New" w:hAnsi="Courier New" w:cs="Courier New"/>
-        </w:rPr>
-      </w:pPr>
-    </w:p>
-    <w:p>
-      <w:pPr>
-        <w:pStyle w:val="PlainText"/>
-        <w:rPr>
-          <w:rFonts w:ascii="Courier New" w:hAnsi="Courier New" w:cs="Courier New"/>
-        </w:rPr>
-      </w:pPr>
-    </w:p>
-    <w:p>
-      <w:pPr>
-        <w:pStyle w:val="PlainText"/>
-        <w:rPr>
-          <w:rFonts w:ascii="Courier New" w:hAnsi="Courier New" w:cs="Courier New"/>
-        </w:rPr>
-      </w:pPr>
-    </w:p>
-    <w:p>
-      <w:pPr>
-        <w:pStyle w:val="PlainText"/>
-        <w:rPr>
-          <w:rFonts w:ascii="Courier New" w:hAnsi="Courier New" w:cs="Courier New"/>
-        </w:rPr>
-      </w:pPr>
-    </w:p>
-    <w:p>
-      <w:pPr>
-        <w:pStyle w:val="PlainText"/>
-        <w:rPr>
-          <w:rFonts w:ascii="Courier New" w:hAnsi="Courier New" w:cs="Courier New"/>
-        </w:rPr>
-      </w:pPr>
-      <w:r>
-        <w:rPr>
-          <w:rFonts w:ascii="Courier New" w:hAnsi="Courier New" w:cs="Courier New"/>
+        <w:t>: 0.10</w:t>
+      </w:r>
+    </w:p>
+    <w:p>
+      <w:pPr>
+        <w:pStyle w:val="PlainText"/>
+        <w:rPr>
+          <w:rFonts w:ascii="Courier New" w:hAnsi="Courier New" w:cs="Courier New"/>
+        </w:rPr>
+      </w:pPr>
+      <w:r>
+        <w:rPr>
+          <w:rFonts w:ascii="Courier New" w:hAnsi="Courier New" w:cs="Courier New"/>
+        </w:rPr>
+        <w:t>Both did quite well, though RNN is lightly better</w:t>
+      </w:r>
+      <w:r>
+        <w:rPr>
+          <w:rFonts w:ascii="Courier New" w:hAnsi="Courier New" w:cs="Courier New"/>
+        </w:rPr>
+        <w:t xml:space="preserve"> on fatalities. </w:t>
+      </w:r>
+    </w:p>
+    <w:p>
+      <w:pPr>
+        <w:pStyle w:val="PlainText"/>
+        <w:rPr>
+          <w:rFonts w:ascii="Courier New" w:hAnsi="Courier New" w:cs="Courier New"/>
+        </w:rPr>
+      </w:pPr>
+    </w:p>
+    <w:p>
+      <w:pPr>
+        <w:pStyle w:val="PlainText"/>
+        <w:rPr>
+          <w:rFonts w:ascii="Courier New" w:hAnsi="Courier New" w:cs="Courier New"/>
+        </w:rPr>
+      </w:pPr>
+      <w:r>
+        <w:rPr>
+          <w:rFonts w:ascii="Courier New" w:hAnsi="Courier New" w:cs="Courier New"/>
+        </w:rPr>
+        <w:t>VAR gets to forecast on more than one variable</w:t>
+      </w:r>
+      <w:r>
+        <w:rPr>
+          <w:rFonts w:ascii="Courier New" w:hAnsi="Courier New" w:cs="Courier New"/>
+        </w:rPr>
+        <w:t xml:space="preserve"> and did a really good on forecasting pedestrian fatalities. </w:t>
+      </w:r>
+    </w:p>
+    <w:p>
+      <w:pPr>
+        <w:pStyle w:val="PlainText"/>
+        <w:rPr>
+          <w:rFonts w:ascii="Courier New" w:hAnsi="Courier New" w:cs="Courier New"/>
+        </w:rPr>
+      </w:pPr>
+    </w:p>
+    <w:p>
+      <w:pPr>
+        <w:pStyle w:val="PlainText"/>
+        <w:rPr>
+          <w:rFonts w:ascii="Courier New" w:hAnsi="Courier New" w:cs="Courier New"/>
+        </w:rPr>
+      </w:pPr>
+      <w:r>
+        <w:rPr>
+          <w:rFonts w:ascii="Courier New" w:hAnsi="Courier New" w:cs="Courier New"/>
+        </w:rPr>
+        <w:t>Best Params:</w:t>
+      </w:r>
+    </w:p>
+    <w:p>
+      <w:pPr>
+        <w:pStyle w:val="PlainText"/>
+        <w:rPr>
+          <w:rFonts w:ascii="Courier New" w:hAnsi="Courier New" w:cs="Courier New"/>
+        </w:rPr>
+      </w:pPr>
+      <w:r>
+        <w:rPr>
+          <w:rFonts w:ascii="Courier New" w:hAnsi="Courier New" w:cs="Courier New"/>
+        </w:rPr>
+        <w:t>RNN:</w:t>
+      </w:r>
+    </w:p>
+    <w:p>
+      <w:pPr>
+        <w:rPr>
+          <w:rFonts w:ascii="Courier New" w:hAnsi="Courier New" w:cs="Courier New"/>
+          <w:sz w:val="21"/>
+          <w:szCs w:val="21"/>
+        </w:rPr>
+      </w:pPr>
+      <w:r>
+        <w:rPr>
+          <w:rFonts w:ascii="Courier New" w:hAnsi="Courier New" w:cs="Courier New"/>
+          <w:sz w:val="21"/>
+          <w:szCs w:val="21"/>
+        </w:rPr>
+        <w:t>2 GRU hidden layers of 16 and 8 nodes</w:t>
+      </w:r>
+    </w:p>
+    <w:p>
+      <w:pPr>
+        <w:rPr>
+          <w:rFonts w:ascii="Courier New" w:hAnsi="Courier New" w:cs="Courier New"/>
+          <w:sz w:val="21"/>
+          <w:szCs w:val="21"/>
+        </w:rPr>
+      </w:pPr>
+      <w:r>
+        <w:rPr>
+          <w:rFonts w:ascii="Courier New" w:hAnsi="Courier New" w:cs="Courier New"/>
+          <w:sz w:val="21"/>
+          <w:szCs w:val="21"/>
         </w:rPr>
         <w:lastRenderedPageBreak/>
-        <w:t>Best Params:</w:t>
-      </w:r>
-    </w:p>
-    <w:p>
-      <w:pPr>
-        <w:pStyle w:val="PlainText"/>
-        <w:rPr>
-          <w:rFonts w:ascii="Courier New" w:hAnsi="Courier New" w:cs="Courier New"/>
-        </w:rPr>
-      </w:pPr>
-    </w:p>
-    <w:p>
-      <w:pPr>
-        <w:pStyle w:val="PlainText"/>
-        <w:rPr>
-          <w:rFonts w:ascii="Courier New" w:hAnsi="Courier New" w:cs="Courier New"/>
-        </w:rPr>
-      </w:pPr>
-    </w:p>
-    <w:p>
-      <w:pPr>
-        <w:pStyle w:val="PlainText"/>
-        <w:rPr>
-          <w:rFonts w:ascii="Courier New" w:hAnsi="Courier New" w:cs="Courier New"/>
-        </w:rPr>
-      </w:pPr>
-    </w:p>
-    <w:p>
-      <w:pPr>
-        <w:pStyle w:val="PlainText"/>
-        <w:rPr>
-          <w:rFonts w:ascii="Courier New" w:hAnsi="Courier New" w:cs="Courier New"/>
-        </w:rPr>
-      </w:pPr>
-    </w:p>
-    <w:p>
-      <w:pPr>
-        <w:pStyle w:val="PlainText"/>
-        <w:rPr>
-          <w:rFonts w:ascii="Courier New" w:hAnsi="Courier New" w:cs="Courier New"/>
-        </w:rPr>
-      </w:pPr>
-    </w:p>
-    <w:p>
-      <w:pPr>
-        <w:pStyle w:val="PlainText"/>
-        <w:rPr>
-          <w:rFonts w:ascii="Courier New" w:hAnsi="Courier New" w:cs="Courier New"/>
-        </w:rPr>
-      </w:pPr>
-      <w:r>
-        <w:rPr>
-          <w:rFonts w:ascii="Courier New" w:hAnsi="Courier New" w:cs="Courier New"/>
-        </w:rPr>
-        <w:t>## Conclusions&lt;a class="anchor" id="Conclusions"&gt;&lt;/a&gt;</w:t>
-      </w:r>
-    </w:p>
-    <w:p>
-      <w:pPr>
-        <w:pStyle w:val="PlainText"/>
-        <w:rPr>
-          <w:rFonts w:ascii="Courier New" w:hAnsi="Courier New" w:cs="Courier New"/>
-        </w:rPr>
-      </w:pPr>
-      <w:r>
-        <w:rPr>
-          <w:rFonts w:ascii="Courier New" w:hAnsi="Courier New" w:cs="Courier New"/>
-        </w:rPr>
-        <w:t xml:space="preserve">  </w:t>
-      </w:r>
-    </w:p>
-    <w:p>
-      <w:pPr>
-        <w:pStyle w:val="PlainText"/>
-        <w:rPr>
-          <w:rFonts w:ascii="Courier New" w:hAnsi="Courier New" w:cs="Courier New"/>
-        </w:rPr>
-      </w:pPr>
-    </w:p>
-    <w:p>
-      <w:pPr>
-        <w:pStyle w:val="PlainText"/>
-        <w:rPr>
-          <w:rFonts w:ascii="Courier New" w:hAnsi="Courier New" w:cs="Courier New"/>
-        </w:rPr>
-      </w:pPr>
-      <w:r>
-        <w:rPr>
-          <w:rFonts w:ascii="Courier New" w:hAnsi="Courier New" w:cs="Courier New"/>
-        </w:rPr>
-        <w:t xml:space="preserve">RNN did better, though VAR gets to forecast on more than one variable. </w:t>
+        <w:t xml:space="preserve">Dense hidden layer with 8 nodes </w:t>
+      </w:r>
+    </w:p>
+    <w:p>
+      <w:pPr>
+        <w:pStyle w:val="PlainText"/>
+        <w:rPr>
+          <w:rFonts w:ascii="Courier New" w:hAnsi="Courier New" w:cs="Courier New"/>
+        </w:rPr>
+      </w:pPr>
+      <w:r>
+        <w:rPr>
+          <w:rFonts w:ascii="Courier New" w:hAnsi="Courier New" w:cs="Courier New"/>
+        </w:rPr>
+        <w:t xml:space="preserve">Output layer (1 node, regression, </w:t>
+      </w:r>
+      <w:proofErr w:type="spellStart"/>
+      <w:r>
+        <w:rPr>
+          <w:rFonts w:ascii="Courier New" w:hAnsi="Courier New" w:cs="Courier New"/>
+        </w:rPr>
+        <w:t>relu</w:t>
+      </w:r>
+      <w:proofErr w:type="spellEnd"/>
+      <w:r>
+        <w:rPr>
+          <w:rFonts w:ascii="Courier New" w:hAnsi="Courier New" w:cs="Courier New"/>
+        </w:rPr>
+        <w:t xml:space="preserve"> activation</w:t>
+      </w:r>
+      <w:r>
+        <w:rPr>
+          <w:rFonts w:ascii="Courier New" w:hAnsi="Courier New" w:cs="Courier New"/>
+        </w:rPr>
+        <w:t>)</w:t>
       </w:r>
     </w:p>
     <w:p>

</xml_diff>